<commit_message>
Added scrum meeting Week 11
</commit_message>
<xml_diff>
--- a/Scrum_meetings/SCRUM-MEETING-Week 11.docx
+++ b/Scrum_meetings/SCRUM-MEETING-Week 11.docx
@@ -20,7 +20,13 @@
         <w:t> </w:t>
       </w:r>
       <w:r>
-        <w:t>SCRUM MEETING WEEK ()</w:t>
+        <w:t>SCRUM MEETING WEEK (</w:t>
+      </w:r>
+      <w:r>
+        <w:t>11</w:t>
+      </w:r>
+      <w:r>
+        <w:t>)</w:t>
       </w:r>
     </w:p>
     <w:p>
@@ -92,7 +98,7 @@
           <w:szCs w:val="34"/>
         </w:rPr>
         <w:drawing>
-          <wp:inline distT="0" distB="0" distL="0" distR="0" wp14:anchorId="79682000" wp14:editId="2AA0A4C6">
+          <wp:inline distT="0" distB="0" distL="0" distR="0" wp14:anchorId="32E66F8C" wp14:editId="143B07DA">
             <wp:extent cx="157163" cy="157163"/>
             <wp:effectExtent l="0" t="0" r="0" b="0"/>
             <wp:docPr id="1499542647" name="Picture 4" descr=":white_check_mark:"/>
@@ -290,13 +296,12 @@
               </w:rPr>
               <w:t>​​</w:t>
             </w:r>
-          </w:p>
-          <w:p>
-            <w:pPr>
-              <w:rPr>
-                <w:rFonts w:ascii="Times New Roman" w:eastAsia="Times New Roman" w:hAnsi="Times New Roman" w:cs="Times New Roman"/>
-              </w:rPr>
-            </w:pPr>
+            <w:r>
+              <w:rPr>
+                <w:rFonts w:ascii="Times New Roman" w:eastAsia="Times New Roman" w:hAnsi="Times New Roman" w:cs="Times New Roman"/>
+              </w:rPr>
+              <w:t xml:space="preserve">Decided on testing framework (Jest/Vitest). Testing is now caught up with written code. Added subcollections for students to keep record of courses and other info.  </w:t>
+            </w:r>
           </w:p>
           <w:p>
             <w:pPr>
@@ -344,6 +349,12 @@
               </w:rPr>
               <w:t>​​</w:t>
             </w:r>
+            <w:r>
+              <w:rPr>
+                <w:rFonts w:ascii="Times New Roman" w:eastAsia="Times New Roman" w:hAnsi="Times New Roman" w:cs="Times New Roman"/>
+              </w:rPr>
+              <w:t xml:space="preserve">Discuss progress towards teacher scenario, picked features to work on for next sprint. Decided on Teacher uploading + grading assignments, and Student viewing grades. </w:t>
+            </w:r>
           </w:p>
         </w:tc>
         <w:tc>
@@ -362,6 +373,12 @@
                 <w:rFonts w:ascii="Times New Roman" w:eastAsia="Times New Roman" w:hAnsi="Times New Roman" w:cs="Times New Roman"/>
               </w:rPr>
               <w:t>​​</w:t>
+            </w:r>
+            <w:r>
+              <w:rPr>
+                <w:rFonts w:ascii="Times New Roman" w:eastAsia="Times New Roman" w:hAnsi="Times New Roman" w:cs="Times New Roman"/>
+              </w:rPr>
+              <w:t xml:space="preserve">Review each other’s work, testing as we go. </w:t>
             </w:r>
           </w:p>
         </w:tc>
@@ -436,7 +453,7 @@
           <w:szCs w:val="34"/>
         </w:rPr>
         <w:drawing>
-          <wp:inline distT="0" distB="0" distL="0" distR="0">
+          <wp:inline distT="0" distB="0" distL="0" distR="0" wp14:anchorId="63BE5037" wp14:editId="4DAA2ADC">
             <wp:extent cx="171450" cy="171450"/>
             <wp:effectExtent l="0" t="0" r="6350" b="6350"/>
             <wp:docPr id="922092399" name="Picture 3" descr=":busts_in_silhouette:"/>
@@ -619,14 +636,14 @@
                 <w:rFonts w:ascii="Times New Roman" w:eastAsia="Times New Roman" w:hAnsi="Times New Roman" w:cs="Times New Roman"/>
                 <w:spacing w:val="-1"/>
               </w:rPr>
-              <w:t>​​</w:t>
-            </w:r>
-            <w:r>
-              <w:rPr>
-                <w:rFonts w:ascii="Times New Roman" w:eastAsia="Times New Roman" w:hAnsi="Times New Roman" w:cs="Times New Roman"/>
-                <w:spacing w:val="-1"/>
-              </w:rPr>
-              <w:t xml:space="preserve"> </w:t>
+              <w:t xml:space="preserve">​​ </w:t>
+            </w:r>
+            <w:r>
+              <w:rPr>
+                <w:rFonts w:ascii="Times New Roman" w:eastAsia="Times New Roman" w:hAnsi="Times New Roman" w:cs="Times New Roman"/>
+                <w:spacing w:val="-1"/>
+              </w:rPr>
+              <w:t>Syed Aamir Ahmed</w:t>
             </w:r>
           </w:p>
         </w:tc>
@@ -647,14 +664,14 @@
                 <w:rFonts w:ascii="Times New Roman" w:eastAsia="Times New Roman" w:hAnsi="Times New Roman" w:cs="Times New Roman"/>
                 <w:spacing w:val="-1"/>
               </w:rPr>
-              <w:t>​​</w:t>
-            </w:r>
-            <w:r>
-              <w:rPr>
-                <w:rFonts w:ascii="Times New Roman" w:eastAsia="Times New Roman" w:hAnsi="Times New Roman" w:cs="Times New Roman"/>
-                <w:spacing w:val="-1"/>
-              </w:rPr>
-              <w:t xml:space="preserve"> </w:t>
+              <w:t xml:space="preserve">​​ </w:t>
+            </w:r>
+            <w:r>
+              <w:rPr>
+                <w:rFonts w:ascii="Times New Roman" w:eastAsia="Times New Roman" w:hAnsi="Times New Roman" w:cs="Times New Roman"/>
+                <w:spacing w:val="-1"/>
+              </w:rPr>
+              <w:t>Backend</w:t>
             </w:r>
           </w:p>
         </w:tc>
@@ -674,6 +691,13 @@
                 <w:spacing w:val="-1"/>
               </w:rPr>
             </w:pPr>
+            <w:r>
+              <w:rPr>
+                <w:rFonts w:ascii="Times New Roman" w:eastAsia="Times New Roman" w:hAnsi="Times New Roman" w:cs="Times New Roman"/>
+                <w:spacing w:val="-1"/>
+              </w:rPr>
+              <w:t xml:space="preserve"> Devstutya Pandey</w:t>
+            </w:r>
           </w:p>
         </w:tc>
         <w:tc>
@@ -687,6 +711,13 @@
                 <w:spacing w:val="-1"/>
               </w:rPr>
             </w:pPr>
+            <w:r>
+              <w:rPr>
+                <w:rFonts w:ascii="Times New Roman" w:eastAsia="Times New Roman" w:hAnsi="Times New Roman" w:cs="Times New Roman"/>
+                <w:spacing w:val="-1"/>
+              </w:rPr>
+              <w:t xml:space="preserve"> Backend</w:t>
+            </w:r>
           </w:p>
         </w:tc>
       </w:tr>
@@ -705,6 +736,13 @@
                 <w:spacing w:val="-1"/>
               </w:rPr>
             </w:pPr>
+            <w:r>
+              <w:rPr>
+                <w:rFonts w:ascii="Times New Roman" w:eastAsia="Times New Roman" w:hAnsi="Times New Roman" w:cs="Times New Roman"/>
+                <w:spacing w:val="-1"/>
+              </w:rPr>
+              <w:t xml:space="preserve"> Aaron Banerjee</w:t>
+            </w:r>
           </w:p>
         </w:tc>
         <w:tc>
@@ -718,6 +756,13 @@
                 <w:spacing w:val="-1"/>
               </w:rPr>
             </w:pPr>
+            <w:r>
+              <w:rPr>
+                <w:rFonts w:ascii="Times New Roman" w:eastAsia="Times New Roman" w:hAnsi="Times New Roman" w:cs="Times New Roman"/>
+                <w:spacing w:val="-1"/>
+              </w:rPr>
+              <w:t xml:space="preserve"> Backend</w:t>
+            </w:r>
           </w:p>
         </w:tc>
       </w:tr>
@@ -736,6 +781,13 @@
                 <w:spacing w:val="-1"/>
               </w:rPr>
             </w:pPr>
+            <w:r>
+              <w:rPr>
+                <w:rFonts w:ascii="Times New Roman" w:eastAsia="Times New Roman" w:hAnsi="Times New Roman" w:cs="Times New Roman"/>
+                <w:spacing w:val="-1"/>
+              </w:rPr>
+              <w:t xml:space="preserve"> Om Mistry</w:t>
+            </w:r>
           </w:p>
         </w:tc>
         <w:tc>
@@ -749,6 +801,13 @@
                 <w:spacing w:val="-1"/>
               </w:rPr>
             </w:pPr>
+            <w:r>
+              <w:rPr>
+                <w:rFonts w:ascii="Times New Roman" w:eastAsia="Times New Roman" w:hAnsi="Times New Roman" w:cs="Times New Roman"/>
+                <w:spacing w:val="-1"/>
+              </w:rPr>
+              <w:t xml:space="preserve"> Frontend</w:t>
+            </w:r>
           </w:p>
         </w:tc>
       </w:tr>
@@ -767,6 +826,13 @@
                 <w:spacing w:val="-1"/>
               </w:rPr>
             </w:pPr>
+            <w:r>
+              <w:rPr>
+                <w:rFonts w:ascii="Times New Roman" w:eastAsia="Times New Roman" w:hAnsi="Times New Roman" w:cs="Times New Roman"/>
+                <w:spacing w:val="-1"/>
+              </w:rPr>
+              <w:t xml:space="preserve"> Regan Van Nguyen</w:t>
+            </w:r>
           </w:p>
         </w:tc>
         <w:tc>
@@ -780,6 +846,13 @@
                 <w:spacing w:val="-1"/>
               </w:rPr>
             </w:pPr>
+            <w:r>
+              <w:rPr>
+                <w:rFonts w:ascii="Times New Roman" w:eastAsia="Times New Roman" w:hAnsi="Times New Roman" w:cs="Times New Roman"/>
+                <w:spacing w:val="-1"/>
+              </w:rPr>
+              <w:t xml:space="preserve"> Frontend</w:t>
+            </w:r>
           </w:p>
         </w:tc>
       </w:tr>
@@ -894,7 +967,7 @@
           <w:szCs w:val="34"/>
         </w:rPr>
         <w:drawing>
-          <wp:inline distT="0" distB="0" distL="0" distR="0">
+          <wp:inline distT="0" distB="0" distL="0" distR="0" wp14:anchorId="1723994A" wp14:editId="35B3CC1C">
             <wp:extent cx="185738" cy="185738"/>
             <wp:effectExtent l="0" t="0" r="5080" b="5080"/>
             <wp:docPr id="459473846" name="Picture 2" descr=":pencil2:"/>
@@ -1075,7 +1148,14 @@
                 <w:rFonts w:ascii="Times New Roman" w:eastAsia="Times New Roman" w:hAnsi="Times New Roman" w:cs="Times New Roman"/>
                 <w:spacing w:val="-1"/>
               </w:rPr>
-              <w:t>e.g., Bugs</w:t>
+              <w:t>Teacher user scenario + Testing</w:t>
+            </w:r>
+            <w:r>
+              <w:rPr>
+                <w:rFonts w:ascii="Times New Roman" w:eastAsia="Times New Roman" w:hAnsi="Times New Roman" w:cs="Times New Roman"/>
+                <w:spacing w:val="-1"/>
+              </w:rPr>
+              <w:t xml:space="preserve"> </w:t>
             </w:r>
           </w:p>
         </w:tc>
@@ -1129,7 +1209,7 @@
                 <w:rFonts w:ascii="Times New Roman" w:eastAsia="Times New Roman" w:hAnsi="Times New Roman" w:cs="Times New Roman"/>
                 <w:spacing w:val="-1"/>
               </w:rPr>
-              <w:t xml:space="preserve"> </w:t>
+              <w:t>11</w:t>
             </w:r>
           </w:p>
         </w:tc>
@@ -1174,6 +1254,13 @@
                 <w:spacing w:val="-1"/>
               </w:rPr>
             </w:pPr>
+            <w:r>
+              <w:rPr>
+                <w:rFonts w:ascii="Times New Roman" w:eastAsia="Times New Roman" w:hAnsi="Times New Roman" w:cs="Times New Roman"/>
+                <w:spacing w:val="-1"/>
+              </w:rPr>
+              <w:t>10</w:t>
+            </w:r>
           </w:p>
         </w:tc>
       </w:tr>
@@ -1217,6 +1304,13 @@
                 <w:spacing w:val="-1"/>
               </w:rPr>
             </w:pPr>
+            <w:r>
+              <w:rPr>
+                <w:rFonts w:ascii="Times New Roman" w:eastAsia="Times New Roman" w:hAnsi="Times New Roman" w:cs="Times New Roman"/>
+                <w:spacing w:val="-1"/>
+              </w:rPr>
+              <w:t xml:space="preserve"> 70-80%</w:t>
+            </w:r>
           </w:p>
         </w:tc>
       </w:tr>
@@ -1244,6 +1338,7 @@
                 <w:bCs/>
                 <w:spacing w:val="-1"/>
               </w:rPr>
+              <w:lastRenderedPageBreak/>
               <w:t>Summary</w:t>
             </w:r>
           </w:p>
@@ -1273,6 +1368,13 @@
                 <w:spacing w:val="-1"/>
               </w:rPr>
               <w:t xml:space="preserve"> </w:t>
+            </w:r>
+            <w:r>
+              <w:rPr>
+                <w:rFonts w:ascii="Times New Roman" w:eastAsia="Times New Roman" w:hAnsi="Times New Roman" w:cs="Times New Roman"/>
+                <w:spacing w:val="-1"/>
+              </w:rPr>
+              <w:t>We were not able to finish the Teacher scenarios as planned, since we wanted to prioritize testing for the M4 submission and most of us had multiple project milestones for other courses this week. We did manage to test almost all of our code for both frontend and backend.</w:t>
             </w:r>
           </w:p>
         </w:tc>
@@ -1300,7 +1402,6 @@
           <w:sz w:val="27"/>
           <w:szCs w:val="27"/>
         </w:rPr>
-        <w:lastRenderedPageBreak/>
         <w:t>Details</w:t>
       </w:r>
       <w:r>
@@ -1390,6 +1491,28 @@
               </w:rPr>
               <w:t xml:space="preserve"> </w:t>
             </w:r>
+            <w:r>
+              <w:rPr>
+                <w:rFonts w:ascii="Times New Roman" w:eastAsia="Times New Roman" w:hAnsi="Times New Roman" w:cs="Times New Roman"/>
+                <w:spacing w:val="-1"/>
+              </w:rPr>
+              <w:t>22</w:t>
+            </w:r>
+            <w:r>
+              <w:rPr>
+                <w:rFonts w:ascii="Times New Roman" w:eastAsia="Times New Roman" w:hAnsi="Times New Roman" w:cs="Times New Roman"/>
+                <w:spacing w:val="-1"/>
+                <w:vertAlign w:val="superscript"/>
+              </w:rPr>
+              <w:t>nd</w:t>
+            </w:r>
+            <w:r>
+              <w:rPr>
+                <w:rFonts w:ascii="Times New Roman" w:eastAsia="Times New Roman" w:hAnsi="Times New Roman" w:cs="Times New Roman"/>
+                <w:spacing w:val="-1"/>
+              </w:rPr>
+              <w:t xml:space="preserve"> March</w:t>
+            </w:r>
           </w:p>
         </w:tc>
       </w:tr>
@@ -1430,6 +1553,28 @@
                 <w:spacing w:val="-1"/>
               </w:rPr>
             </w:pPr>
+            <w:r>
+              <w:rPr>
+                <w:rFonts w:ascii="Times New Roman" w:eastAsia="Times New Roman" w:hAnsi="Times New Roman" w:cs="Times New Roman"/>
+                <w:spacing w:val="-1"/>
+              </w:rPr>
+              <w:t xml:space="preserve"> 29</w:t>
+            </w:r>
+            <w:r>
+              <w:rPr>
+                <w:rFonts w:ascii="Times New Roman" w:eastAsia="Times New Roman" w:hAnsi="Times New Roman" w:cs="Times New Roman"/>
+                <w:spacing w:val="-1"/>
+                <w:vertAlign w:val="superscript"/>
+              </w:rPr>
+              <w:t>th</w:t>
+            </w:r>
+            <w:r>
+              <w:rPr>
+                <w:rFonts w:ascii="Times New Roman" w:eastAsia="Times New Roman" w:hAnsi="Times New Roman" w:cs="Times New Roman"/>
+                <w:spacing w:val="-1"/>
+              </w:rPr>
+              <w:t xml:space="preserve"> March</w:t>
+            </w:r>
           </w:p>
         </w:tc>
       </w:tr>
@@ -1484,6 +1629,13 @@
               </w:rPr>
               <w:t xml:space="preserve"> </w:t>
             </w:r>
+            <w:r>
+              <w:rPr>
+                <w:rFonts w:ascii="Times New Roman" w:eastAsia="Times New Roman" w:hAnsi="Times New Roman" w:cs="Times New Roman"/>
+                <w:spacing w:val="-1"/>
+              </w:rPr>
+              <w:t>Teacher scenarios + Student home page (enrollments)</w:t>
+            </w:r>
           </w:p>
         </w:tc>
       </w:tr>
@@ -1524,6 +1676,13 @@
                 <w:spacing w:val="-1"/>
               </w:rPr>
             </w:pPr>
+            <w:r>
+              <w:rPr>
+                <w:rFonts w:ascii="Times New Roman" w:eastAsia="Times New Roman" w:hAnsi="Times New Roman" w:cs="Times New Roman"/>
+                <w:spacing w:val="-1"/>
+              </w:rPr>
+              <w:t xml:space="preserve"> 100%</w:t>
+            </w:r>
           </w:p>
         </w:tc>
       </w:tr>
@@ -1564,6 +1723,13 @@
                 <w:spacing w:val="-1"/>
               </w:rPr>
             </w:pPr>
+            <w:r>
+              <w:rPr>
+                <w:rFonts w:ascii="Times New Roman" w:eastAsia="Times New Roman" w:hAnsi="Times New Roman" w:cs="Times New Roman"/>
+                <w:spacing w:val="-1"/>
+              </w:rPr>
+              <w:t xml:space="preserve"> 100%</w:t>
+            </w:r>
           </w:p>
         </w:tc>
       </w:tr>
@@ -1609,67 +1775,74 @@
                 <w:rFonts w:ascii="Times New Roman" w:eastAsia="Times New Roman" w:hAnsi="Times New Roman" w:cs="Times New Roman"/>
                 <w:spacing w:val="-1"/>
               </w:rPr>
-              <w:t xml:space="preserve"> Member 1</w:t>
-            </w:r>
-          </w:p>
-          <w:p>
-            <w:pPr>
-              <w:rPr>
-                <w:rFonts w:ascii="Times New Roman" w:eastAsia="Times New Roman" w:hAnsi="Times New Roman" w:cs="Times New Roman"/>
-                <w:spacing w:val="-1"/>
-              </w:rPr>
-            </w:pPr>
-            <w:r>
-              <w:rPr>
-                <w:rFonts w:ascii="Times New Roman" w:eastAsia="Times New Roman" w:hAnsi="Times New Roman" w:cs="Times New Roman"/>
-                <w:spacing w:val="-1"/>
-              </w:rPr>
-              <w:t xml:space="preserve"> Member 2</w:t>
-            </w:r>
-          </w:p>
-          <w:p>
-            <w:pPr>
-              <w:rPr>
-                <w:rFonts w:ascii="Times New Roman" w:eastAsia="Times New Roman" w:hAnsi="Times New Roman" w:cs="Times New Roman"/>
-                <w:spacing w:val="-1"/>
-              </w:rPr>
-            </w:pPr>
-            <w:r>
-              <w:rPr>
-                <w:rFonts w:ascii="Times New Roman" w:eastAsia="Times New Roman" w:hAnsi="Times New Roman" w:cs="Times New Roman"/>
-                <w:spacing w:val="-1"/>
-              </w:rPr>
-              <w:t xml:space="preserve"> Member 3</w:t>
-            </w:r>
-          </w:p>
-          <w:p>
-            <w:pPr>
-              <w:rPr>
-                <w:rFonts w:ascii="Times New Roman" w:eastAsia="Times New Roman" w:hAnsi="Times New Roman" w:cs="Times New Roman"/>
-                <w:spacing w:val="-1"/>
-              </w:rPr>
-            </w:pPr>
-            <w:r>
-              <w:rPr>
-                <w:rFonts w:ascii="Times New Roman" w:eastAsia="Times New Roman" w:hAnsi="Times New Roman" w:cs="Times New Roman"/>
-                <w:spacing w:val="-1"/>
-              </w:rPr>
-              <w:t xml:space="preserve"> Member 4</w:t>
-            </w:r>
-          </w:p>
-          <w:p>
-            <w:pPr>
-              <w:rPr>
-                <w:rFonts w:ascii="Times New Roman" w:eastAsia="Times New Roman" w:hAnsi="Times New Roman" w:cs="Times New Roman"/>
-                <w:spacing w:val="-1"/>
-              </w:rPr>
-            </w:pPr>
-            <w:r>
-              <w:rPr>
-                <w:rFonts w:ascii="Times New Roman" w:eastAsia="Times New Roman" w:hAnsi="Times New Roman" w:cs="Times New Roman"/>
-                <w:spacing w:val="-1"/>
-              </w:rPr>
-              <w:t xml:space="preserve"> Member 5</w:t>
+              <w:t xml:space="preserve"> </w:t>
+            </w:r>
+            <w:r>
+              <w:rPr>
+                <w:rFonts w:ascii="Times New Roman" w:eastAsia="Times New Roman" w:hAnsi="Times New Roman" w:cs="Times New Roman"/>
+                <w:spacing w:val="-1"/>
+              </w:rPr>
+              <w:t>Syed Aamir Ahmed – 100%</w:t>
+            </w:r>
+          </w:p>
+          <w:p>
+            <w:pPr>
+              <w:rPr>
+                <w:rFonts w:ascii="Times New Roman" w:eastAsia="Times New Roman" w:hAnsi="Times New Roman" w:cs="Times New Roman"/>
+                <w:spacing w:val="-1"/>
+              </w:rPr>
+            </w:pPr>
+            <w:r>
+              <w:rPr>
+                <w:rFonts w:ascii="Times New Roman" w:eastAsia="Times New Roman" w:hAnsi="Times New Roman" w:cs="Times New Roman"/>
+                <w:spacing w:val="-1"/>
+              </w:rPr>
+              <w:t xml:space="preserve"> Devstutya Pandey – 100%</w:t>
+            </w:r>
+          </w:p>
+          <w:p>
+            <w:pPr>
+              <w:rPr>
+                <w:rFonts w:ascii="Times New Roman" w:eastAsia="Times New Roman" w:hAnsi="Times New Roman" w:cs="Times New Roman"/>
+                <w:spacing w:val="-1"/>
+              </w:rPr>
+            </w:pPr>
+            <w:r>
+              <w:rPr>
+                <w:rFonts w:ascii="Times New Roman" w:eastAsia="Times New Roman" w:hAnsi="Times New Roman" w:cs="Times New Roman"/>
+                <w:spacing w:val="-1"/>
+              </w:rPr>
+              <w:t xml:space="preserve"> Om Mistry – 100%</w:t>
+            </w:r>
+          </w:p>
+          <w:p>
+            <w:pPr>
+              <w:rPr>
+                <w:rFonts w:ascii="Times New Roman" w:eastAsia="Times New Roman" w:hAnsi="Times New Roman" w:cs="Times New Roman"/>
+                <w:spacing w:val="-1"/>
+              </w:rPr>
+            </w:pPr>
+            <w:r>
+              <w:rPr>
+                <w:rFonts w:ascii="Times New Roman" w:eastAsia="Times New Roman" w:hAnsi="Times New Roman" w:cs="Times New Roman"/>
+                <w:spacing w:val="-1"/>
+              </w:rPr>
+              <w:t xml:space="preserve"> Regan Van Nguyen – 100%</w:t>
+            </w:r>
+          </w:p>
+          <w:p>
+            <w:pPr>
+              <w:rPr>
+                <w:rFonts w:ascii="Times New Roman" w:eastAsia="Times New Roman" w:hAnsi="Times New Roman" w:cs="Times New Roman"/>
+                <w:spacing w:val="-1"/>
+              </w:rPr>
+            </w:pPr>
+            <w:r>
+              <w:rPr>
+                <w:rFonts w:ascii="Times New Roman" w:eastAsia="Times New Roman" w:hAnsi="Times New Roman" w:cs="Times New Roman"/>
+                <w:spacing w:val="-1"/>
+              </w:rPr>
+              <w:t xml:space="preserve"> Aaron Banerjee – 100%</w:t>
             </w:r>
           </w:p>
           <w:p>
@@ -1729,6 +1902,13 @@
                 <w:spacing w:val="-1"/>
               </w:rPr>
             </w:pPr>
+            <w:r>
+              <w:rPr>
+                <w:rFonts w:ascii="Times New Roman" w:eastAsia="Times New Roman" w:hAnsi="Times New Roman" w:cs="Times New Roman"/>
+                <w:spacing w:val="-1"/>
+              </w:rPr>
+              <w:t xml:space="preserve"> Lack of communication and distributing workload inefficiently.</w:t>
+            </w:r>
           </w:p>
         </w:tc>
       </w:tr>
@@ -1779,6 +1959,13 @@
                 <w:spacing w:val="-1"/>
               </w:rPr>
             </w:pPr>
+            <w:r>
+              <w:rPr>
+                <w:rFonts w:ascii="Times New Roman" w:eastAsia="Times New Roman" w:hAnsi="Times New Roman" w:cs="Times New Roman"/>
+                <w:spacing w:val="-1"/>
+              </w:rPr>
+              <w:t xml:space="preserve"> Meeting twice a week, each subteam holding the other accountable, and integrating feedback from the TA.</w:t>
+            </w:r>
           </w:p>
         </w:tc>
       </w:tr>
@@ -1853,7 +2040,7 @@
           <w:szCs w:val="34"/>
         </w:rPr>
         <w:drawing>
-          <wp:inline distT="0" distB="0" distL="0" distR="0">
+          <wp:inline distT="0" distB="0" distL="0" distR="0" wp14:anchorId="14A31E19" wp14:editId="1FA5C643">
             <wp:extent cx="178594" cy="178594"/>
             <wp:effectExtent l="0" t="0" r="0" b="0"/>
             <wp:docPr id="306956271" name="Picture 1" descr=":books:"/>

</xml_diff>